<commit_message>
Edit DQA procs to mention extension cord
</commit_message>
<xml_diff>
--- a/Procedures/DQA/DQA on Elekta.docx
+++ b/Procedures/DQA/DQA on Elekta.docx
@@ -20,7 +20,15 @@
     </w:p>
     <w:p>
       <w:r>
-        <w:t>This procedure details the steps involved in performing delivery quality assurance on an Elekta plan created in RayStation.</w:t>
+        <w:t xml:space="preserve">This procedure details the steps involved in performing delivery quality assurance on an Elekta plan created in </w:t>
+      </w:r>
+      <w:proofErr w:type="spellStart"/>
+      <w:r>
+        <w:t>RayStation</w:t>
+      </w:r>
+      <w:proofErr w:type="spellEnd"/>
+      <w:r>
+        <w:t>.</w:t>
       </w:r>
     </w:p>
     <w:p>
@@ -73,513 +81,28 @@
         </w:numPr>
       </w:pPr>
       <w:r>
-        <w:t>Launch RayStation.</w:t>
-      </w:r>
-    </w:p>
-    <w:p>
-      <w:pPr>
-        <w:numPr>
-          <w:ilvl w:val="2"/>
-          <w:numId w:val="1"/>
-        </w:numPr>
-      </w:pPr>
-      <w:r>
-        <w:t>Double-click the Citrix icon on your desktop.</w:t>
-      </w:r>
-    </w:p>
-    <w:p>
-      <w:pPr>
-        <w:ind w:left="2160"/>
+        <w:t xml:space="preserve">Open the plan in </w:t>
+      </w:r>
+      <w:proofErr w:type="spellStart"/>
+      <w:r>
+        <w:t>RayStation</w:t>
+      </w:r>
+      <w:proofErr w:type="spellEnd"/>
+      <w:r>
+        <w:t xml:space="preserve">. </w:t>
+      </w:r>
+      <w:r>
+        <w:t>It is best practice not to prep QA on a plan until the MD has approved it.</w:t>
+      </w:r>
+    </w:p>
+    <w:p>
+      <w:pPr>
+        <w:ind w:left="720" w:firstLine="720"/>
       </w:pPr>
       <w:r>
         <w:rPr>
           <w:noProof/>
         </w:rPr>
-        <w:drawing>
-          <wp:inline distT="0" distB="0" distL="0" distR="0">
-            <wp:extent cx="664210" cy="733425"/>
-            <wp:effectExtent l="0" t="0" r="0" b="0"/>
-            <wp:docPr id="1" name="Picture 1" descr="C:\Users\jm84u\Pictures\citrix.png"/>
-            <wp:cNvGraphicFramePr>
-              <a:graphicFrameLocks xmlns:a="http://schemas.openxmlformats.org/drawingml/2006/main" noChangeAspect="1"/>
-            </wp:cNvGraphicFramePr>
-            <a:graphic xmlns:a="http://schemas.openxmlformats.org/drawingml/2006/main">
-              <a:graphicData uri="http://schemas.openxmlformats.org/drawingml/2006/picture">
-                <pic:pic xmlns:pic="http://schemas.openxmlformats.org/drawingml/2006/picture">
-                  <pic:nvPicPr>
-                    <pic:cNvPr id="0" name="Picture 1" descr="C:\Users\jm84u\Pictures\citrix.png"/>
-                    <pic:cNvPicPr>
-                      <a:picLocks noChangeAspect="1" noChangeArrowheads="1"/>
-                    </pic:cNvPicPr>
-                  </pic:nvPicPr>
-                  <pic:blipFill>
-                    <a:blip r:embed="rId6">
-                      <a:extLst>
-                        <a:ext uri="{28A0092B-C50C-407E-A947-70E740481C1C}">
-                          <a14:useLocalDpi xmlns:a14="http://schemas.microsoft.com/office/drawing/2010/main" val="0"/>
-                        </a:ext>
-                      </a:extLst>
-                    </a:blip>
-                    <a:srcRect/>
-                    <a:stretch>
-                      <a:fillRect/>
-                    </a:stretch>
-                  </pic:blipFill>
-                  <pic:spPr bwMode="auto">
-                    <a:xfrm>
-                      <a:off x="0" y="0"/>
-                      <a:ext cx="664210" cy="733425"/>
-                    </a:xfrm>
-                    <a:prstGeom prst="rect">
-                      <a:avLst/>
-                    </a:prstGeom>
-                    <a:noFill/>
-                    <a:ln>
-                      <a:noFill/>
-                    </a:ln>
-                  </pic:spPr>
-                </pic:pic>
-              </a:graphicData>
-            </a:graphic>
-          </wp:inline>
-        </w:drawing>
-      </w:r>
-    </w:p>
-    <w:p>
-      <w:pPr>
-        <w:numPr>
-          <w:ilvl w:val="2"/>
-          <w:numId w:val="1"/>
-        </w:numPr>
-      </w:pPr>
-      <w:r>
-        <w:t>Log in.</w:t>
-      </w:r>
-    </w:p>
-    <w:p>
-      <w:pPr>
-        <w:ind w:left="2160"/>
-      </w:pPr>
-      <w:r>
-        <w:rPr>
-          <w:noProof/>
-        </w:rPr>
-        <w:drawing>
-          <wp:inline distT="0" distB="0" distL="0" distR="0" wp14:anchorId="00B05488" wp14:editId="501A2811">
-            <wp:extent cx="2150668" cy="732939"/>
-            <wp:effectExtent l="0" t="0" r="2540" b="0"/>
-            <wp:docPr id="44" name="Picture 44"/>
-            <wp:cNvGraphicFramePr>
-              <a:graphicFrameLocks xmlns:a="http://schemas.openxmlformats.org/drawingml/2006/main" noChangeAspect="1"/>
-            </wp:cNvGraphicFramePr>
-            <a:graphic xmlns:a="http://schemas.openxmlformats.org/drawingml/2006/main">
-              <a:graphicData uri="http://schemas.openxmlformats.org/drawingml/2006/picture">
-                <pic:pic xmlns:pic="http://schemas.openxmlformats.org/drawingml/2006/picture">
-                  <pic:nvPicPr>
-                    <pic:cNvPr id="1" name=""/>
-                    <pic:cNvPicPr/>
-                  </pic:nvPicPr>
-                  <pic:blipFill>
-                    <a:blip r:embed="rId7"/>
-                    <a:stretch>
-                      <a:fillRect/>
-                    </a:stretch>
-                  </pic:blipFill>
-                  <pic:spPr>
-                    <a:xfrm>
-                      <a:off x="0" y="0"/>
-                      <a:ext cx="2193308" cy="747471"/>
-                    </a:xfrm>
-                    <a:prstGeom prst="rect">
-                      <a:avLst/>
-                    </a:prstGeom>
-                  </pic:spPr>
-                </pic:pic>
-              </a:graphicData>
-            </a:graphic>
-          </wp:inline>
-        </w:drawing>
-      </w:r>
-    </w:p>
-    <w:p>
-      <w:pPr>
-        <w:numPr>
-          <w:ilvl w:val="2"/>
-          <w:numId w:val="1"/>
-        </w:numPr>
-      </w:pPr>
-      <w:r>
-        <w:t>Click the RayStationLauncher icon. You must click the logo in the center.</w:t>
-      </w:r>
-    </w:p>
-    <w:p>
-      <w:pPr>
-        <w:ind w:left="2160"/>
-      </w:pPr>
-      <w:r>
-        <w:rPr>
-          <w:noProof/>
-        </w:rPr>
-        <w:drawing>
-          <wp:inline distT="0" distB="0" distL="0" distR="0">
-            <wp:extent cx="983615" cy="1259205"/>
-            <wp:effectExtent l="0" t="0" r="0" b="0"/>
-            <wp:docPr id="8" name="Picture 8" descr="C:\Users\jm84u\Pictures\launcher.png"/>
-            <wp:cNvGraphicFramePr>
-              <a:graphicFrameLocks xmlns:a="http://schemas.openxmlformats.org/drawingml/2006/main" noChangeAspect="1"/>
-            </wp:cNvGraphicFramePr>
-            <a:graphic xmlns:a="http://schemas.openxmlformats.org/drawingml/2006/main">
-              <a:graphicData uri="http://schemas.openxmlformats.org/drawingml/2006/picture">
-                <pic:pic xmlns:pic="http://schemas.openxmlformats.org/drawingml/2006/picture">
-                  <pic:nvPicPr>
-                    <pic:cNvPr id="0" name="Picture 8" descr="C:\Users\jm84u\Pictures\launcher.png"/>
-                    <pic:cNvPicPr>
-                      <a:picLocks noChangeAspect="1" noChangeArrowheads="1"/>
-                    </pic:cNvPicPr>
-                  </pic:nvPicPr>
-                  <pic:blipFill>
-                    <a:blip r:embed="rId8">
-                      <a:extLst>
-                        <a:ext uri="{28A0092B-C50C-407E-A947-70E740481C1C}">
-                          <a14:useLocalDpi xmlns:a14="http://schemas.microsoft.com/office/drawing/2010/main" val="0"/>
-                        </a:ext>
-                      </a:extLst>
-                    </a:blip>
-                    <a:srcRect/>
-                    <a:stretch>
-                      <a:fillRect/>
-                    </a:stretch>
-                  </pic:blipFill>
-                  <pic:spPr bwMode="auto">
-                    <a:xfrm>
-                      <a:off x="0" y="0"/>
-                      <a:ext cx="983615" cy="1259205"/>
-                    </a:xfrm>
-                    <a:prstGeom prst="rect">
-                      <a:avLst/>
-                    </a:prstGeom>
-                    <a:noFill/>
-                    <a:ln>
-                      <a:noFill/>
-                    </a:ln>
-                  </pic:spPr>
-                </pic:pic>
-              </a:graphicData>
-            </a:graphic>
-          </wp:inline>
-        </w:drawing>
-      </w:r>
-    </w:p>
-    <w:p>
-      <w:pPr>
-        <w:numPr>
-          <w:ilvl w:val="2"/>
-          <w:numId w:val="1"/>
-        </w:numPr>
-      </w:pPr>
-      <w:r>
-        <w:t>Click the RayStation Planning icon.</w:t>
-      </w:r>
-    </w:p>
-    <w:p>
-      <w:pPr>
-        <w:ind w:left="2160"/>
-      </w:pPr>
-      <w:r>
-        <w:rPr>
-          <w:noProof/>
-        </w:rPr>
-        <w:drawing>
-          <wp:inline distT="0" distB="0" distL="0" distR="0">
-            <wp:extent cx="698500" cy="940435"/>
-            <wp:effectExtent l="0" t="0" r="0" b="0"/>
-            <wp:docPr id="10" name="Picture 10" descr="C:\Users\jm84u\Pictures\planning.png"/>
-            <wp:cNvGraphicFramePr>
-              <a:graphicFrameLocks xmlns:a="http://schemas.openxmlformats.org/drawingml/2006/main" noChangeAspect="1"/>
-            </wp:cNvGraphicFramePr>
-            <a:graphic xmlns:a="http://schemas.openxmlformats.org/drawingml/2006/main">
-              <a:graphicData uri="http://schemas.openxmlformats.org/drawingml/2006/picture">
-                <pic:pic xmlns:pic="http://schemas.openxmlformats.org/drawingml/2006/picture">
-                  <pic:nvPicPr>
-                    <pic:cNvPr id="0" name="Picture 10" descr="C:\Users\jm84u\Pictures\planning.png"/>
-                    <pic:cNvPicPr>
-                      <a:picLocks noChangeAspect="1" noChangeArrowheads="1"/>
-                    </pic:cNvPicPr>
-                  </pic:nvPicPr>
-                  <pic:blipFill>
-                    <a:blip r:embed="rId9">
-                      <a:extLst>
-                        <a:ext uri="{28A0092B-C50C-407E-A947-70E740481C1C}">
-                          <a14:useLocalDpi xmlns:a14="http://schemas.microsoft.com/office/drawing/2010/main" val="0"/>
-                        </a:ext>
-                      </a:extLst>
-                    </a:blip>
-                    <a:srcRect/>
-                    <a:stretch>
-                      <a:fillRect/>
-                    </a:stretch>
-                  </pic:blipFill>
-                  <pic:spPr bwMode="auto">
-                    <a:xfrm>
-                      <a:off x="0" y="0"/>
-                      <a:ext cx="698500" cy="940435"/>
-                    </a:xfrm>
-                    <a:prstGeom prst="rect">
-                      <a:avLst/>
-                    </a:prstGeom>
-                    <a:noFill/>
-                    <a:ln>
-                      <a:noFill/>
-                    </a:ln>
-                  </pic:spPr>
-                </pic:pic>
-              </a:graphicData>
-            </a:graphic>
-          </wp:inline>
-        </w:drawing>
-      </w:r>
-    </w:p>
-    <w:p>
-      <w:pPr>
-        <w:numPr>
-          <w:ilvl w:val="1"/>
-          <w:numId w:val="1"/>
-        </w:numPr>
-      </w:pPr>
-      <w:r>
-        <w:t>Open the plan.</w:t>
-      </w:r>
-    </w:p>
-    <w:p>
-      <w:pPr>
-        <w:numPr>
-          <w:ilvl w:val="2"/>
-          <w:numId w:val="1"/>
-        </w:numPr>
-      </w:pPr>
-      <w:r>
-        <w:lastRenderedPageBreak/>
-        <w:t>If the patient has been opened recently, you can select them from the list of recent patients in the center of the screen.</w:t>
-      </w:r>
-    </w:p>
-    <w:p>
-      <w:pPr>
-        <w:ind w:left="2160"/>
-      </w:pPr>
-      <w:r>
-        <w:rPr>
-          <w:noProof/>
-        </w:rPr>
-        <w:drawing>
-          <wp:inline distT="0" distB="0" distL="0" distR="0" wp14:anchorId="7ED5D041" wp14:editId="4A3745A1">
-            <wp:extent cx="2055571" cy="1433955"/>
-            <wp:effectExtent l="0" t="0" r="1905" b="0"/>
-            <wp:docPr id="47" name="Picture 47"/>
-            <wp:cNvGraphicFramePr>
-              <a:graphicFrameLocks xmlns:a="http://schemas.openxmlformats.org/drawingml/2006/main" noChangeAspect="1"/>
-            </wp:cNvGraphicFramePr>
-            <a:graphic xmlns:a="http://schemas.openxmlformats.org/drawingml/2006/main">
-              <a:graphicData uri="http://schemas.openxmlformats.org/drawingml/2006/picture">
-                <pic:pic xmlns:pic="http://schemas.openxmlformats.org/drawingml/2006/picture">
-                  <pic:nvPicPr>
-                    <pic:cNvPr id="1" name=""/>
-                    <pic:cNvPicPr/>
-                  </pic:nvPicPr>
-                  <pic:blipFill>
-                    <a:blip r:embed="rId10"/>
-                    <a:stretch>
-                      <a:fillRect/>
-                    </a:stretch>
-                  </pic:blipFill>
-                  <pic:spPr>
-                    <a:xfrm>
-                      <a:off x="0" y="0"/>
-                      <a:ext cx="2075272" cy="1447698"/>
-                    </a:xfrm>
-                    <a:prstGeom prst="rect">
-                      <a:avLst/>
-                    </a:prstGeom>
-                  </pic:spPr>
-                </pic:pic>
-              </a:graphicData>
-            </a:graphic>
-          </wp:inline>
-        </w:drawing>
-      </w:r>
-    </w:p>
-    <w:p>
-      <w:pPr>
-        <w:numPr>
-          <w:ilvl w:val="2"/>
-          <w:numId w:val="1"/>
-        </w:numPr>
-      </w:pPr>
-      <w:r>
-        <w:t xml:space="preserve">If the patient has not been opened recently, click </w:t>
-      </w:r>
-      <w:r>
-        <w:t>Open</w:t>
-      </w:r>
-      <w:r>
-        <w:t xml:space="preserve"> in the center of the screen, c</w:t>
-      </w:r>
-      <w:r>
-        <w:t>lick</w:t>
-      </w:r>
-      <w:r>
-        <w:t xml:space="preserve"> the folder icon in the top left, or use </w:t>
-      </w:r>
-      <w:r>
-        <w:rPr>
-          <w:rFonts w:ascii="Consolas" w:hAnsi="Consolas"/>
-        </w:rPr>
-        <w:t>Ctrl+O</w:t>
-      </w:r>
-      <w:r>
-        <w:t>.</w:t>
-      </w:r>
-    </w:p>
-    <w:p>
-      <w:pPr>
-        <w:ind w:left="2160"/>
-      </w:pPr>
-      <w:r>
-        <w:rPr>
-          <w:noProof/>
-        </w:rPr>
-        <w:drawing>
-          <wp:inline distT="0" distB="0" distL="0" distR="0">
-            <wp:extent cx="1405890" cy="474345"/>
-            <wp:effectExtent l="0" t="0" r="0" b="0"/>
-            <wp:docPr id="25" name="Picture 25" descr="C:\Users\jm84u\Pictures\open.png"/>
-            <wp:cNvGraphicFramePr>
-              <a:graphicFrameLocks xmlns:a="http://schemas.openxmlformats.org/drawingml/2006/main" noChangeAspect="1"/>
-            </wp:cNvGraphicFramePr>
-            <a:graphic xmlns:a="http://schemas.openxmlformats.org/drawingml/2006/main">
-              <a:graphicData uri="http://schemas.openxmlformats.org/drawingml/2006/picture">
-                <pic:pic xmlns:pic="http://schemas.openxmlformats.org/drawingml/2006/picture">
-                  <pic:nvPicPr>
-                    <pic:cNvPr id="0" name="Picture 25" descr="C:\Users\jm84u\Pictures\open.png"/>
-                    <pic:cNvPicPr>
-                      <a:picLocks noChangeAspect="1" noChangeArrowheads="1"/>
-                    </pic:cNvPicPr>
-                  </pic:nvPicPr>
-                  <pic:blipFill>
-                    <a:blip r:embed="rId11">
-                      <a:extLst>
-                        <a:ext uri="{28A0092B-C50C-407E-A947-70E740481C1C}">
-                          <a14:useLocalDpi xmlns:a14="http://schemas.microsoft.com/office/drawing/2010/main" val="0"/>
-                        </a:ext>
-                      </a:extLst>
-                    </a:blip>
-                    <a:srcRect/>
-                    <a:stretch>
-                      <a:fillRect/>
-                    </a:stretch>
-                  </pic:blipFill>
-                  <pic:spPr bwMode="auto">
-                    <a:xfrm>
-                      <a:off x="0" y="0"/>
-                      <a:ext cx="1405890" cy="474345"/>
-                    </a:xfrm>
-                    <a:prstGeom prst="rect">
-                      <a:avLst/>
-                    </a:prstGeom>
-                    <a:noFill/>
-                    <a:ln>
-                      <a:noFill/>
-                    </a:ln>
-                  </pic:spPr>
-                </pic:pic>
-              </a:graphicData>
-            </a:graphic>
-          </wp:inline>
-        </w:drawing>
-      </w:r>
-    </w:p>
-    <w:p>
-      <w:pPr>
-        <w:ind w:left="2160"/>
-      </w:pPr>
-      <w:r>
-        <w:t>Search the patient’s name or MR#.</w:t>
-      </w:r>
-    </w:p>
-    <w:p>
-      <w:pPr>
-        <w:ind w:left="2160"/>
-      </w:pPr>
-      <w:r>
-        <w:rPr>
-          <w:noProof/>
-        </w:rPr>
-        <w:drawing>
-          <wp:inline distT="0" distB="0" distL="0" distR="0">
-            <wp:extent cx="1104265" cy="707390"/>
-            <wp:effectExtent l="0" t="0" r="0" b="0"/>
-            <wp:docPr id="26" name="Picture 26" descr="C:\Users\jm84u\Pictures\search.png"/>
-            <wp:cNvGraphicFramePr>
-              <a:graphicFrameLocks xmlns:a="http://schemas.openxmlformats.org/drawingml/2006/main" noChangeAspect="1"/>
-            </wp:cNvGraphicFramePr>
-            <a:graphic xmlns:a="http://schemas.openxmlformats.org/drawingml/2006/main">
-              <a:graphicData uri="http://schemas.openxmlformats.org/drawingml/2006/picture">
-                <pic:pic xmlns:pic="http://schemas.openxmlformats.org/drawingml/2006/picture">
-                  <pic:nvPicPr>
-                    <pic:cNvPr id="0" name="Picture 26" descr="C:\Users\jm84u\Pictures\search.png"/>
-                    <pic:cNvPicPr>
-                      <a:picLocks noChangeAspect="1" noChangeArrowheads="1"/>
-                    </pic:cNvPicPr>
-                  </pic:nvPicPr>
-                  <pic:blipFill>
-                    <a:blip r:embed="rId12">
-                      <a:extLst>
-                        <a:ext uri="{28A0092B-C50C-407E-A947-70E740481C1C}">
-                          <a14:useLocalDpi xmlns:a14="http://schemas.microsoft.com/office/drawing/2010/main" val="0"/>
-                        </a:ext>
-                      </a:extLst>
-                    </a:blip>
-                    <a:srcRect/>
-                    <a:stretch>
-                      <a:fillRect/>
-                    </a:stretch>
-                  </pic:blipFill>
-                  <pic:spPr bwMode="auto">
-                    <a:xfrm>
-                      <a:off x="0" y="0"/>
-                      <a:ext cx="1104265" cy="707390"/>
-                    </a:xfrm>
-                    <a:prstGeom prst="rect">
-                      <a:avLst/>
-                    </a:prstGeom>
-                    <a:noFill/>
-                    <a:ln>
-                      <a:noFill/>
-                    </a:ln>
-                  </pic:spPr>
-                </pic:pic>
-              </a:graphicData>
-            </a:graphic>
-          </wp:inline>
-        </w:drawing>
-      </w:r>
-    </w:p>
-    <w:p>
-      <w:pPr>
-        <w:ind w:left="2160"/>
-      </w:pPr>
-      <w:r>
-        <w:t>Select the plan you wish to prep QA for. There should be a lock by the plan name, indicating that the plan has been approved by the MD. It is best practice not to prep QA on a plan until the MD has approved it.</w:t>
-      </w:r>
-    </w:p>
-    <w:p>
-      <w:pPr>
-        <w:ind w:left="2160"/>
-      </w:pPr>
-      <w:r>
-        <w:rPr>
-          <w:noProof/>
-        </w:rPr>
-        <w:lastRenderedPageBreak/>
         <w:drawing>
           <wp:inline distT="0" distB="0" distL="0" distR="0" wp14:anchorId="74B5A16B" wp14:editId="3B952183">
             <wp:extent cx="4853636" cy="3441103"/>
@@ -596,7 +119,7 @@
                     <pic:cNvPicPr/>
                   </pic:nvPicPr>
                   <pic:blipFill>
-                    <a:blip r:embed="rId13"/>
+                    <a:blip r:embed="rId6"/>
                     <a:stretch>
                       <a:fillRect/>
                     </a:stretch>
@@ -674,7 +197,7 @@
                     </pic:cNvPicPr>
                   </pic:nvPicPr>
                   <pic:blipFill>
-                    <a:blip r:embed="rId14">
+                    <a:blip r:embed="rId7">
                       <a:extLst>
                         <a:ext uri="{28A0092B-C50C-407E-A947-70E740481C1C}">
                           <a14:useLocalDpi xmlns:a14="http://schemas.microsoft.com/office/drawing/2010/main" val="0"/>
@@ -716,12 +239,14 @@
       <w:r>
         <w:t xml:space="preserve">Run the script </w:t>
       </w:r>
+      <w:proofErr w:type="spellStart"/>
       <w:r>
         <w:rPr>
           <w:b/>
         </w:rPr>
         <w:t>CreateQAPlan</w:t>
       </w:r>
+      <w:proofErr w:type="spellEnd"/>
       <w:r>
         <w:t>.</w:t>
       </w:r>
@@ -734,6 +259,7 @@
         <w:rPr>
           <w:noProof/>
         </w:rPr>
+        <w:lastRenderedPageBreak/>
         <w:drawing>
           <wp:inline distT="0" distB="0" distL="0" distR="0" wp14:anchorId="1C92DF79" wp14:editId="4772D10A">
             <wp:extent cx="1792224" cy="983234"/>
@@ -750,7 +276,7 @@
                     <pic:cNvPicPr/>
                   </pic:nvPicPr>
                   <pic:blipFill>
-                    <a:blip r:embed="rId15"/>
+                    <a:blip r:embed="rId8"/>
                     <a:stretch>
                       <a:fillRect/>
                     </a:stretch>
@@ -825,7 +351,7 @@
                     </pic:cNvPicPr>
                   </pic:nvPicPr>
                   <pic:blipFill>
-                    <a:blip r:embed="rId16">
+                    <a:blip r:embed="rId9">
                       <a:extLst>
                         <a:ext uri="{28A0092B-C50C-407E-A947-70E740481C1C}">
                           <a14:useLocalDpi xmlns:a14="http://schemas.microsoft.com/office/drawing/2010/main" val="0"/>
@@ -891,7 +417,6 @@
         <w:rPr>
           <w:noProof/>
         </w:rPr>
-        <w:lastRenderedPageBreak/>
         <w:drawing>
           <wp:inline distT="0" distB="0" distL="0" distR="0">
             <wp:extent cx="3249069" cy="2905070"/>
@@ -908,7 +433,7 @@
                     <pic:cNvPicPr/>
                   </pic:nvPicPr>
                   <pic:blipFill>
-                    <a:blip r:embed="rId17">
+                    <a:blip r:embed="rId10">
                       <a:extLst>
                         <a:ext uri="{28A0092B-C50C-407E-A947-70E740481C1C}">
                           <a14:useLocalDpi xmlns:a14="http://schemas.microsoft.com/office/drawing/2010/main" val="0"/>
@@ -992,7 +517,7 @@
                     <pic:cNvPicPr/>
                   </pic:nvPicPr>
                   <pic:blipFill>
-                    <a:blip r:embed="rId18">
+                    <a:blip r:embed="rId11">
                       <a:extLst>
                         <a:ext uri="{28A0092B-C50C-407E-A947-70E740481C1C}">
                           <a14:useLocalDpi xmlns:a14="http://schemas.microsoft.com/office/drawing/2010/main" val="0"/>
@@ -1028,6 +553,7 @@
         </w:numPr>
       </w:pPr>
       <w:r>
+        <w:lastRenderedPageBreak/>
         <w:t xml:space="preserve">Click </w:t>
       </w:r>
       <w:r>
@@ -1046,8 +572,13 @@
         <w:t>Level</w:t>
       </w:r>
       <w:r>
-        <w:t xml:space="preserve"> to 20 cGy</w:t>
-      </w:r>
+        <w:t xml:space="preserve"> to 20 </w:t>
+      </w:r>
+      <w:proofErr w:type="spellStart"/>
+      <w:r>
+        <w:t>cGy</w:t>
+      </w:r>
+      <w:proofErr w:type="spellEnd"/>
       <w:r>
         <w:t xml:space="preserve">. Change the color so it is distinct from the other colors. Click </w:t>
       </w:r>
@@ -1069,7 +600,6 @@
         <w:rPr>
           <w:noProof/>
         </w:rPr>
-        <w:lastRenderedPageBreak/>
         <w:drawing>
           <wp:inline distT="0" distB="0" distL="0" distR="0" wp14:anchorId="49081315" wp14:editId="226CA076">
             <wp:extent cx="4051190" cy="3424467"/>
@@ -1086,7 +616,7 @@
                     <pic:cNvPicPr/>
                   </pic:nvPicPr>
                   <pic:blipFill>
-                    <a:blip r:embed="rId19"/>
+                    <a:blip r:embed="rId12"/>
                     <a:stretch>
                       <a:fillRect/>
                     </a:stretch>
@@ -1119,7 +649,15 @@
         <w:t xml:space="preserve">Examine the Coronal view of the phantom to ensure </w:t>
       </w:r>
       <w:r>
-        <w:t xml:space="preserve">that the new isodose </w:t>
+        <w:t xml:space="preserve">that the new </w:t>
+      </w:r>
+      <w:proofErr w:type="spellStart"/>
+      <w:r>
+        <w:t>isodose</w:t>
+      </w:r>
+      <w:proofErr w:type="spellEnd"/>
+      <w:r>
+        <w:t xml:space="preserve"> </w:t>
       </w:r>
       <w:r>
         <w:t>line does not extend beyond 20 cm inferior to the origin.</w:t>
@@ -1131,6 +669,9 @@
         <w:ind w:left="3240"/>
       </w:pPr>
       <w:r>
+        <w:rPr>
+          <w:noProof/>
+        </w:rPr>
         <w:drawing>
           <wp:inline distT="0" distB="0" distL="0" distR="0" wp14:anchorId="744D5901" wp14:editId="6899447C">
             <wp:extent cx="4324954" cy="1667108"/>
@@ -1147,7 +688,7 @@
                     <pic:cNvPicPr/>
                   </pic:nvPicPr>
                   <pic:blipFill>
-                    <a:blip r:embed="rId20"/>
+                    <a:blip r:embed="rId13"/>
                     <a:stretch>
                       <a:fillRect/>
                     </a:stretch>
@@ -1225,7 +766,7 @@
                     </pic:cNvPicPr>
                   </pic:nvPicPr>
                   <pic:blipFill>
-                    <a:blip r:embed="rId21">
+                    <a:blip r:embed="rId14">
                       <a:extLst>
                         <a:ext uri="{28A0092B-C50C-407E-A947-70E740481C1C}">
                           <a14:useLocalDpi xmlns:a14="http://schemas.microsoft.com/office/drawing/2010/main" val="0"/>
@@ -1302,7 +843,7 @@
                     <pic:cNvPicPr/>
                   </pic:nvPicPr>
                   <pic:blipFill>
-                    <a:blip r:embed="rId22"/>
+                    <a:blip r:embed="rId15"/>
                     <a:stretch>
                       <a:fillRect/>
                     </a:stretch>
@@ -1403,7 +944,7 @@
                     <pic:cNvPicPr/>
                   </pic:nvPicPr>
                   <pic:blipFill>
-                    <a:blip r:embed="rId23"/>
+                    <a:blip r:embed="rId16"/>
                     <a:stretch>
                       <a:fillRect/>
                     </a:stretch>
@@ -1448,7 +989,7 @@
                     <pic:cNvPicPr/>
                   </pic:nvPicPr>
                   <pic:blipFill>
-                    <a:blip r:embed="rId24"/>
+                    <a:blip r:embed="rId17"/>
                     <a:stretch>
                       <a:fillRect/>
                     </a:stretch>
@@ -1494,7 +1035,13 @@
         </w:numPr>
       </w:pPr>
       <w:r>
-        <w:t>Open MOSAIQ.</w:t>
+        <w:t xml:space="preserve">Open </w:t>
+      </w:r>
+      <w:r>
+        <w:t xml:space="preserve">the patient in </w:t>
+      </w:r>
+      <w:r>
+        <w:t>MOSAIQ.</w:t>
       </w:r>
     </w:p>
     <w:p>
@@ -1506,233 +1053,6 @@
       </w:pPr>
       <w:r>
         <w:lastRenderedPageBreak/>
-        <w:t>Double-c</w:t>
-      </w:r>
-      <w:r>
-        <w:t>lick the MOSAIQ R</w:t>
-      </w:r>
-      <w:r>
-        <w:t>O icon on the desktop.</w:t>
-      </w:r>
-    </w:p>
-    <w:p>
-      <w:pPr>
-        <w:ind w:left="2160"/>
-      </w:pPr>
-      <w:r>
-        <w:rPr>
-          <w:noProof/>
-        </w:rPr>
-        <w:drawing>
-          <wp:inline distT="0" distB="0" distL="0" distR="0">
-            <wp:extent cx="655320" cy="647065"/>
-            <wp:effectExtent l="0" t="0" r="0" b="0"/>
-            <wp:docPr id="51" name="Picture 51" descr="C:\Users\jm84u\Pictures\mosaiq.png"/>
-            <wp:cNvGraphicFramePr>
-              <a:graphicFrameLocks xmlns:a="http://schemas.openxmlformats.org/drawingml/2006/main" noChangeAspect="1"/>
-            </wp:cNvGraphicFramePr>
-            <a:graphic xmlns:a="http://schemas.openxmlformats.org/drawingml/2006/main">
-              <a:graphicData uri="http://schemas.openxmlformats.org/drawingml/2006/picture">
-                <pic:pic xmlns:pic="http://schemas.openxmlformats.org/drawingml/2006/picture">
-                  <pic:nvPicPr>
-                    <pic:cNvPr id="0" name="Picture 51" descr="C:\Users\jm84u\Pictures\mosaiq.png"/>
-                    <pic:cNvPicPr>
-                      <a:picLocks noChangeAspect="1" noChangeArrowheads="1"/>
-                    </pic:cNvPicPr>
-                  </pic:nvPicPr>
-                  <pic:blipFill>
-                    <a:blip r:embed="rId25">
-                      <a:extLst>
-                        <a:ext uri="{28A0092B-C50C-407E-A947-70E740481C1C}">
-                          <a14:useLocalDpi xmlns:a14="http://schemas.microsoft.com/office/drawing/2010/main" val="0"/>
-                        </a:ext>
-                      </a:extLst>
-                    </a:blip>
-                    <a:srcRect/>
-                    <a:stretch>
-                      <a:fillRect/>
-                    </a:stretch>
-                  </pic:blipFill>
-                  <pic:spPr bwMode="auto">
-                    <a:xfrm>
-                      <a:off x="0" y="0"/>
-                      <a:ext cx="655320" cy="647065"/>
-                    </a:xfrm>
-                    <a:prstGeom prst="rect">
-                      <a:avLst/>
-                    </a:prstGeom>
-                    <a:noFill/>
-                    <a:ln>
-                      <a:noFill/>
-                    </a:ln>
-                  </pic:spPr>
-                </pic:pic>
-              </a:graphicData>
-            </a:graphic>
-          </wp:inline>
-        </w:drawing>
-      </w:r>
-    </w:p>
-    <w:p>
-      <w:pPr>
-        <w:numPr>
-          <w:ilvl w:val="2"/>
-          <w:numId w:val="1"/>
-        </w:numPr>
-      </w:pPr>
-      <w:r>
-        <w:t>Log in.</w:t>
-      </w:r>
-    </w:p>
-    <w:p>
-      <w:pPr>
-        <w:ind w:left="2160"/>
-      </w:pPr>
-      <w:r>
-        <w:rPr>
-          <w:noProof/>
-        </w:rPr>
-        <w:drawing>
-          <wp:inline distT="0" distB="0" distL="0" distR="0" wp14:anchorId="1DADCB99" wp14:editId="42B20572">
-            <wp:extent cx="2084832" cy="588511"/>
-            <wp:effectExtent l="0" t="0" r="0" b="2540"/>
-            <wp:docPr id="70" name="Picture 70"/>
-            <wp:cNvGraphicFramePr>
-              <a:graphicFrameLocks xmlns:a="http://schemas.openxmlformats.org/drawingml/2006/main" noChangeAspect="1"/>
-            </wp:cNvGraphicFramePr>
-            <a:graphic xmlns:a="http://schemas.openxmlformats.org/drawingml/2006/main">
-              <a:graphicData uri="http://schemas.openxmlformats.org/drawingml/2006/picture">
-                <pic:pic xmlns:pic="http://schemas.openxmlformats.org/drawingml/2006/picture">
-                  <pic:nvPicPr>
-                    <pic:cNvPr id="1" name=""/>
-                    <pic:cNvPicPr/>
-                  </pic:nvPicPr>
-                  <pic:blipFill>
-                    <a:blip r:embed="rId26"/>
-                    <a:stretch>
-                      <a:fillRect/>
-                    </a:stretch>
-                  </pic:blipFill>
-                  <pic:spPr>
-                    <a:xfrm>
-                      <a:off x="0" y="0"/>
-                      <a:ext cx="2124954" cy="599837"/>
-                    </a:xfrm>
-                    <a:prstGeom prst="rect">
-                      <a:avLst/>
-                    </a:prstGeom>
-                  </pic:spPr>
-                </pic:pic>
-              </a:graphicData>
-            </a:graphic>
-          </wp:inline>
-        </w:drawing>
-      </w:r>
-    </w:p>
-    <w:p>
-      <w:pPr>
-        <w:numPr>
-          <w:ilvl w:val="1"/>
-          <w:numId w:val="1"/>
-        </w:numPr>
-      </w:pPr>
-      <w:r>
-        <w:t>Open the patient.</w:t>
-      </w:r>
-    </w:p>
-    <w:p>
-      <w:pPr>
-        <w:numPr>
-          <w:ilvl w:val="2"/>
-          <w:numId w:val="1"/>
-        </w:numPr>
-      </w:pPr>
-      <w:r>
-        <w:t xml:space="preserve">Click the arrow in the top right corner, enter the patient’s </w:t>
-      </w:r>
-      <w:r>
-        <w:rPr>
-          <w:rFonts w:ascii="Consolas" w:hAnsi="Consolas"/>
-        </w:rPr>
-        <w:t>&lt;last name&gt;, &lt;first name&gt;</w:t>
-      </w:r>
-      <w:r>
-        <w:t>, and hit Enter.</w:t>
-      </w:r>
-    </w:p>
-    <w:p>
-      <w:pPr>
-        <w:ind w:left="2160"/>
-      </w:pPr>
-      <w:r>
-        <w:rPr>
-          <w:noProof/>
-        </w:rPr>
-        <w:drawing>
-          <wp:inline distT="0" distB="0" distL="0" distR="0" wp14:anchorId="72AF6133" wp14:editId="02378F5B">
-            <wp:extent cx="1667865" cy="580127"/>
-            <wp:effectExtent l="0" t="0" r="0" b="0"/>
-            <wp:docPr id="75" name="Picture 75"/>
-            <wp:cNvGraphicFramePr>
-              <a:graphicFrameLocks xmlns:a="http://schemas.openxmlformats.org/drawingml/2006/main" noChangeAspect="1"/>
-            </wp:cNvGraphicFramePr>
-            <a:graphic xmlns:a="http://schemas.openxmlformats.org/drawingml/2006/main">
-              <a:graphicData uri="http://schemas.openxmlformats.org/drawingml/2006/picture">
-                <pic:pic xmlns:pic="http://schemas.openxmlformats.org/drawingml/2006/picture">
-                  <pic:nvPicPr>
-                    <pic:cNvPr id="1" name=""/>
-                    <pic:cNvPicPr/>
-                  </pic:nvPicPr>
-                  <pic:blipFill>
-                    <a:blip r:embed="rId27"/>
-                    <a:stretch>
-                      <a:fillRect/>
-                    </a:stretch>
-                  </pic:blipFill>
-                  <pic:spPr>
-                    <a:xfrm>
-                      <a:off x="0" y="0"/>
-                      <a:ext cx="1710681" cy="595020"/>
-                    </a:xfrm>
-                    <a:prstGeom prst="rect">
-                      <a:avLst/>
-                    </a:prstGeom>
-                  </pic:spPr>
-                </pic:pic>
-              </a:graphicData>
-            </a:graphic>
-          </wp:inline>
-        </w:drawing>
-      </w:r>
-    </w:p>
-    <w:p>
-      <w:pPr>
-        <w:ind w:left="2160"/>
-      </w:pPr>
-      <w:r>
-        <w:t>If there are multiple pa</w:t>
-      </w:r>
-      <w:r>
-        <w:t xml:space="preserve">tients with that name, </w:t>
-      </w:r>
-      <w:r>
-        <w:t>s</w:t>
-      </w:r>
-      <w:r>
-        <w:t>elect the correct patient from the</w:t>
-      </w:r>
-      <w:r>
-        <w:t xml:space="preserve"> list.</w:t>
-      </w:r>
-    </w:p>
-    <w:p>
-      <w:pPr>
-        <w:numPr>
-          <w:ilvl w:val="2"/>
-          <w:numId w:val="1"/>
-        </w:numPr>
-      </w:pPr>
-      <w:r>
         <w:t xml:space="preserve">Go to </w:t>
       </w:r>
       <w:r>
@@ -1800,7 +1120,7 @@
                     </pic:cNvPicPr>
                   </pic:nvPicPr>
                   <pic:blipFill>
-                    <a:blip r:embed="rId28">
+                    <a:blip r:embed="rId18">
                       <a:extLst>
                         <a:ext uri="{28A0092B-C50C-407E-A947-70E740481C1C}">
                           <a14:useLocalDpi xmlns:a14="http://schemas.microsoft.com/office/drawing/2010/main" val="0"/>
@@ -1845,12 +1165,20 @@
       <w:r>
         <w:t xml:space="preserve"> before shooting their QA. See </w:t>
       </w:r>
-      <w:hyperlink r:id="rId29" w:history="1">
+      <w:hyperlink r:id="rId19" w:history="1">
+        <w:proofErr w:type="spellStart"/>
         <w:r>
           <w:rPr>
             <w:rStyle w:val="Hyperlink"/>
           </w:rPr>
-          <w:t>RayStation Pla</w:t>
+          <w:t>RayStation</w:t>
+        </w:r>
+        <w:proofErr w:type="spellEnd"/>
+        <w:r>
+          <w:rPr>
+            <w:rStyle w:val="Hyperlink"/>
+          </w:rPr>
+          <w:t xml:space="preserve"> Pla</w:t>
         </w:r>
         <w:r>
           <w:rPr>
@@ -1892,7 +1220,7 @@
                     </pic:cNvPicPr>
                   </pic:nvPicPr>
                   <pic:blipFill>
-                    <a:blip r:embed="rId30">
+                    <a:blip r:embed="rId20">
                       <a:extLst>
                         <a:ext uri="{28A0092B-C50C-407E-A947-70E740481C1C}">
                           <a14:useLocalDpi xmlns:a14="http://schemas.microsoft.com/office/drawing/2010/main" val="0"/>
@@ -1999,17 +1327,21 @@
         <w:t>.</w:t>
       </w:r>
       <w:r>
-        <w:t xml:space="preserve"> For </w:t>
-      </w:r>
-      <w:r>
-        <w:lastRenderedPageBreak/>
-        <w:t xml:space="preserve">E2, the phantom cable is </w:t>
+        <w:t xml:space="preserve"> For E2, the phantom cable is </w:t>
       </w:r>
       <w:r>
         <w:t xml:space="preserve">behind </w:t>
       </w:r>
       <w:r>
-        <w:t>the SunCheck computer, and the network cable is under the counter. Plug the E2 network cable directly into the wall.</w:t>
+        <w:t xml:space="preserve">the </w:t>
+      </w:r>
+      <w:proofErr w:type="spellStart"/>
+      <w:r>
+        <w:t>SunCheck</w:t>
+      </w:r>
+      <w:proofErr w:type="spellEnd"/>
+      <w:r>
+        <w:t xml:space="preserve"> computer, and the network cable is under the counter. Plug the E2 network cable directly into the wall.</w:t>
       </w:r>
     </w:p>
     <w:p>
@@ -2106,7 +1438,7 @@
                     </pic:cNvPicPr>
                   </pic:nvPicPr>
                   <pic:blipFill>
-                    <a:blip r:embed="rId31">
+                    <a:blip r:embed="rId21">
                       <a:extLst>
                         <a:ext uri="{28A0092B-C50C-407E-A947-70E740481C1C}">
                           <a14:useLocalDpi xmlns:a14="http://schemas.microsoft.com/office/drawing/2010/main" val="0"/>
@@ -2166,6 +1498,7 @@
         <w:rPr>
           <w:noProof/>
         </w:rPr>
+        <w:lastRenderedPageBreak/>
         <w:drawing>
           <wp:inline distT="0" distB="0" distL="0" distR="0">
             <wp:extent cx="3096895" cy="577850"/>
@@ -2184,7 +1517,7 @@
                     </pic:cNvPicPr>
                   </pic:nvPicPr>
                   <pic:blipFill>
-                    <a:blip r:embed="rId32">
+                    <a:blip r:embed="rId22">
                       <a:extLst>
                         <a:ext uri="{28A0092B-C50C-407E-A947-70E740481C1C}">
                           <a14:useLocalDpi xmlns:a14="http://schemas.microsoft.com/office/drawing/2010/main" val="0"/>
@@ -2266,7 +1599,7 @@
                     <pic:cNvPicPr/>
                   </pic:nvPicPr>
                   <pic:blipFill>
-                    <a:blip r:embed="rId33"/>
+                    <a:blip r:embed="rId23"/>
                     <a:stretch>
                       <a:fillRect/>
                     </a:stretch>
@@ -2353,7 +1686,7 @@
                     </pic:cNvPicPr>
                   </pic:nvPicPr>
                   <pic:blipFill>
-                    <a:blip r:embed="rId34">
+                    <a:blip r:embed="rId24">
                       <a:extLst>
                         <a:ext uri="{28A0092B-C50C-407E-A947-70E740481C1C}">
                           <a14:useLocalDpi xmlns:a14="http://schemas.microsoft.com/office/drawing/2010/main" val="0"/>
@@ -2404,7 +1737,6 @@
           <w:rFonts w:eastAsia="Times New Roman"/>
           <w:noProof/>
         </w:rPr>
-        <w:lastRenderedPageBreak/>
         <w:drawing>
           <wp:inline distT="0" distB="0" distL="0" distR="0">
             <wp:extent cx="3044825" cy="1304189"/>
@@ -2423,7 +1755,7 @@
                     </pic:cNvPicPr>
                   </pic:nvPicPr>
                   <pic:blipFill rotWithShape="1">
-                    <a:blip r:embed="rId35" r:link="rId36">
+                    <a:blip r:embed="rId25" r:link="rId26">
                       <a:extLst>
                         <a:ext uri="{28A0092B-C50C-407E-A947-70E740481C1C}">
                           <a14:useLocalDpi xmlns:a14="http://schemas.microsoft.com/office/drawing/2010/main" val="0"/>
@@ -2570,7 +1902,7 @@
                     </pic:cNvPicPr>
                   </pic:nvPicPr>
                   <pic:blipFill>
-                    <a:blip r:embed="rId37" r:link="rId38">
+                    <a:blip r:embed="rId27" r:link="rId28">
                       <a:extLst>
                         <a:ext uri="{28A0092B-C50C-407E-A947-70E740481C1C}">
                           <a14:useLocalDpi xmlns:a14="http://schemas.microsoft.com/office/drawing/2010/main" val="0"/>
@@ -2611,11 +1943,187 @@
         </w:numPr>
       </w:pPr>
       <w:r>
+        <w:lastRenderedPageBreak/>
         <w:t>Gently push the phantom onto the table, exerting some vertical force</w:t>
       </w:r>
       <w:r>
         <w:t>.</w:t>
       </w:r>
+    </w:p>
+    <w:p>
+      <w:pPr>
+        <w:pStyle w:val="ListParagraph"/>
+        <w:numPr>
+          <w:ilvl w:val="1"/>
+          <w:numId w:val="1"/>
+        </w:numPr>
+        <w:spacing w:line="256" w:lineRule="auto"/>
+      </w:pPr>
+      <w:r>
+        <w:t>Plug the phantom into a wall outlet if it doesn’t have enough power to run DQA. You may need the extension cord that is in the emesis bin on the cart.</w:t>
+      </w:r>
+    </w:p>
+    <w:p>
+      <w:pPr>
+        <w:pStyle w:val="ListParagraph"/>
+        <w:numPr>
+          <w:ilvl w:val="1"/>
+          <w:numId w:val="1"/>
+        </w:numPr>
+        <w:spacing w:line="256" w:lineRule="auto"/>
+        <w:rPr>
+          <w:rFonts w:cstheme="minorBidi"/>
+          <w:szCs w:val="22"/>
+        </w:rPr>
+      </w:pPr>
+      <w:r>
+        <w:t>Turn on the phantom. The Wi-Fi light should blink blue.</w:t>
+      </w:r>
+    </w:p>
+    <w:p>
+      <w:pPr>
+        <w:pStyle w:val="ListParagraph"/>
+        <w:ind w:left="1440"/>
+      </w:pPr>
+      <w:r>
+        <w:rPr>
+          <w:rFonts w:eastAsia="Times New Roman"/>
+          <w:noProof/>
+        </w:rPr>
+        <mc:AlternateContent>
+          <mc:Choice Requires="wps">
+            <w:drawing>
+              <wp:anchor distT="0" distB="0" distL="114300" distR="114300" simplePos="0" relativeHeight="251661312" behindDoc="0" locked="0" layoutInCell="1" allowOverlap="1" wp14:anchorId="7D1AF3DC" wp14:editId="0E0A44E6">
+                <wp:simplePos x="0" y="0"/>
+                <wp:positionH relativeFrom="column">
+                  <wp:posOffset>1001423</wp:posOffset>
+                </wp:positionH>
+                <wp:positionV relativeFrom="paragraph">
+                  <wp:posOffset>474428</wp:posOffset>
+                </wp:positionV>
+                <wp:extent cx="182880" cy="166977"/>
+                <wp:effectExtent l="19050" t="19050" r="26670" b="24130"/>
+                <wp:wrapNone/>
+                <wp:docPr id="4" name="Oval 4"/>
+                <wp:cNvGraphicFramePr/>
+                <a:graphic xmlns:a="http://schemas.openxmlformats.org/drawingml/2006/main">
+                  <a:graphicData uri="http://schemas.microsoft.com/office/word/2010/wordprocessingShape">
+                    <wps:wsp>
+                      <wps:cNvSpPr/>
+                      <wps:spPr>
+                        <a:xfrm>
+                          <a:off x="0" y="0"/>
+                          <a:ext cx="182880" cy="166977"/>
+                        </a:xfrm>
+                        <a:prstGeom prst="ellipse">
+                          <a:avLst/>
+                        </a:prstGeom>
+                        <a:noFill/>
+                        <a:ln w="28575">
+                          <a:solidFill>
+                            <a:srgbClr val="C00000"/>
+                          </a:solidFill>
+                        </a:ln>
+                      </wps:spPr>
+                      <wps:style>
+                        <a:lnRef idx="2">
+                          <a:schemeClr val="accent1">
+                            <a:shade val="50000"/>
+                          </a:schemeClr>
+                        </a:lnRef>
+                        <a:fillRef idx="1">
+                          <a:schemeClr val="accent1"/>
+                        </a:fillRef>
+                        <a:effectRef idx="0">
+                          <a:schemeClr val="accent1"/>
+                        </a:effectRef>
+                        <a:fontRef idx="minor">
+                          <a:schemeClr val="lt1"/>
+                        </a:fontRef>
+                      </wps:style>
+                      <wps:bodyPr rot="0" spcFirstLastPara="0" vertOverflow="overflow" horzOverflow="overflow" vert="horz" wrap="square" lIns="91440" tIns="45720" rIns="91440" bIns="45720" numCol="1" spcCol="0" rtlCol="0" fromWordArt="0" anchor="ctr" anchorCtr="0" forceAA="0" compatLnSpc="1">
+                        <a:prstTxWarp prst="textNoShape">
+                          <a:avLst/>
+                        </a:prstTxWarp>
+                        <a:noAutofit/>
+                      </wps:bodyPr>
+                    </wps:wsp>
+                  </a:graphicData>
+                </a:graphic>
+                <wp14:sizeRelH relativeFrom="margin">
+                  <wp14:pctWidth>0</wp14:pctWidth>
+                </wp14:sizeRelH>
+                <wp14:sizeRelV relativeFrom="margin">
+                  <wp14:pctHeight>0</wp14:pctHeight>
+                </wp14:sizeRelV>
+              </wp:anchor>
+            </w:drawing>
+          </mc:Choice>
+          <mc:Fallback>
+            <w:pict>
+              <v:oval w14:anchorId="0B58BF58" id="Oval 4" o:spid="_x0000_s1026" style="position:absolute;margin-left:78.85pt;margin-top:37.35pt;width:14.4pt;height:13.15pt;z-index:251661312;visibility:visible;mso-wrap-style:square;mso-width-percent:0;mso-height-percent:0;mso-wrap-distance-left:9pt;mso-wrap-distance-top:0;mso-wrap-distance-right:9pt;mso-wrap-distance-bottom:0;mso-position-horizontal:absolute;mso-position-horizontal-relative:text;mso-position-vertical:absolute;mso-position-vertical-relative:text;mso-width-percent:0;mso-height-percent:0;mso-width-relative:margin;mso-height-relative:margin;v-text-anchor:middle" o:gfxdata="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" filled="f" strokecolor="#c00000" strokeweight="2.25pt">
+                <v:stroke joinstyle="miter"/>
+              </v:oval>
+            </w:pict>
+          </mc:Fallback>
+        </mc:AlternateContent>
+      </w:r>
+      <w:r>
+        <w:rPr>
+          <w:rFonts w:eastAsia="Times New Roman"/>
+          <w:noProof/>
+        </w:rPr>
+        <w:drawing>
+          <wp:inline distT="0" distB="0" distL="0" distR="0">
+            <wp:extent cx="1137285" cy="1121410"/>
+            <wp:effectExtent l="0" t="0" r="5715" b="2540"/>
+            <wp:docPr id="1" name="Picture 1" descr="cid:be139653-c920-4fc2-99bd-f001f35365b7@crmchealth.org"/>
+            <wp:cNvGraphicFramePr>
+              <a:graphicFrameLocks xmlns:a="http://schemas.openxmlformats.org/drawingml/2006/main" noChangeAspect="1"/>
+            </wp:cNvGraphicFramePr>
+            <a:graphic xmlns:a="http://schemas.openxmlformats.org/drawingml/2006/main">
+              <a:graphicData uri="http://schemas.openxmlformats.org/drawingml/2006/picture">
+                <pic:pic xmlns:pic="http://schemas.openxmlformats.org/drawingml/2006/picture">
+                  <pic:nvPicPr>
+                    <pic:cNvPr id="0" name="Picture 1" descr="cid:be139653-c920-4fc2-99bd-f001f35365b7@crmchealth.org"/>
+                    <pic:cNvPicPr>
+                      <a:picLocks noChangeAspect="1" noChangeArrowheads="1"/>
+                    </pic:cNvPicPr>
+                  </pic:nvPicPr>
+                  <pic:blipFill>
+                    <a:blip r:embed="rId29" r:link="rId30" cstate="print">
+                      <a:extLst>
+                        <a:ext uri="{28A0092B-C50C-407E-A947-70E740481C1C}">
+                          <a14:useLocalDpi xmlns:a14="http://schemas.microsoft.com/office/drawing/2010/main" val="0"/>
+                        </a:ext>
+                      </a:extLst>
+                    </a:blip>
+                    <a:srcRect/>
+                    <a:stretch>
+                      <a:fillRect/>
+                    </a:stretch>
+                  </pic:blipFill>
+                  <pic:spPr bwMode="auto">
+                    <a:xfrm>
+                      <a:off x="0" y="0"/>
+                      <a:ext cx="1137285" cy="1121410"/>
+                    </a:xfrm>
+                    <a:prstGeom prst="rect">
+                      <a:avLst/>
+                    </a:prstGeom>
+                    <a:noFill/>
+                    <a:ln>
+                      <a:noFill/>
+                    </a:ln>
+                  </pic:spPr>
+                </pic:pic>
+              </a:graphicData>
+            </a:graphic>
+          </wp:inline>
+        </w:drawing>
+      </w:r>
+      <w:bookmarkStart w:id="0" w:name="_GoBack"/>
+      <w:bookmarkEnd w:id="0"/>
     </w:p>
     <w:p>
       <w:pPr>
@@ -2743,7 +2251,7 @@
                     </pic:cNvPicPr>
                   </pic:nvPicPr>
                   <pic:blipFill>
-                    <a:blip r:embed="rId39" r:link="rId40">
+                    <a:blip r:embed="rId31" r:link="rId32">
                       <a:extLst>
                         <a:ext uri="{28A0092B-C50C-407E-A947-70E740481C1C}">
                           <a14:useLocalDpi xmlns:a14="http://schemas.microsoft.com/office/drawing/2010/main" val="0"/>
@@ -2804,7 +2312,6 @@
         <w:rPr>
           <w:noProof/>
         </w:rPr>
-        <w:lastRenderedPageBreak/>
         <w:drawing>
           <wp:inline distT="0" distB="0" distL="0" distR="0" wp14:anchorId="0C0DC92E" wp14:editId="7A4B8371">
             <wp:extent cx="1228896" cy="1514686"/>
@@ -2821,7 +2328,7 @@
                     <pic:cNvPicPr/>
                   </pic:nvPicPr>
                   <pic:blipFill>
-                    <a:blip r:embed="rId41"/>
+                    <a:blip r:embed="rId33"/>
                     <a:stretch>
                       <a:fillRect/>
                     </a:stretch>
@@ -2851,7 +2358,13 @@
         </w:numPr>
       </w:pPr>
       <w:r>
-        <w:t>Plug the phantom into a wall outlet if it doesn’t have enough power to run DQA.</w:t>
+        <w:t xml:space="preserve">OPTIONAL: </w:t>
+      </w:r>
+      <w:r>
+        <w:t>Use the yellow thermometer on the phantom cart to take the temperature on top of the phantom.</w:t>
+      </w:r>
+      <w:r>
+        <w:t xml:space="preserve"> Wait a couple of minutes for the temperature to stabilize.</w:t>
       </w:r>
     </w:p>
     <w:p>
@@ -2863,212 +2376,41 @@
         </w:numPr>
       </w:pPr>
       <w:r>
-        <w:t>Turn on the phantom. The Wi-Fi light should blink blue.</w:t>
-      </w:r>
-    </w:p>
-    <w:p>
-      <w:pPr>
-        <w:pStyle w:val="ListParagraph"/>
+        <w:t>In MOSAIQ, prep the beam to be shot.</w:t>
+      </w:r>
+    </w:p>
+    <w:p>
+      <w:pPr>
+        <w:pStyle w:val="ListParagraph"/>
+        <w:numPr>
+          <w:ilvl w:val="1"/>
+          <w:numId w:val="1"/>
+        </w:numPr>
+      </w:pPr>
+      <w:r>
+        <w:t xml:space="preserve">Hold down the indicated buttons on the Elekta console until nothing in the </w:t>
+      </w:r>
+      <w:r>
+        <w:rPr>
+          <w:b/>
+        </w:rPr>
+        <w:t>Gantry/Collimator</w:t>
+      </w:r>
+      <w:r>
+        <w:t xml:space="preserve"> column on the computer is red.</w:t>
+      </w:r>
+    </w:p>
+    <w:p>
+      <w:pPr>
+        <w:pStyle w:val="ListParagraph"/>
+        <w:ind w:left="1440"/>
       </w:pPr>
       <w:r>
         <w:rPr>
           <w:rFonts w:eastAsia="Times New Roman"/>
           <w:noProof/>
         </w:rPr>
-        <mc:AlternateContent>
-          <mc:Choice Requires="wps">
-            <w:drawing>
-              <wp:anchor distT="0" distB="0" distL="114300" distR="114300" simplePos="0" relativeHeight="251671552" behindDoc="0" locked="0" layoutInCell="1" allowOverlap="1" wp14:anchorId="79320F6F" wp14:editId="10870D36">
-                <wp:simplePos x="0" y="0"/>
-                <wp:positionH relativeFrom="column">
-                  <wp:posOffset>533400</wp:posOffset>
-                </wp:positionH>
-                <wp:positionV relativeFrom="paragraph">
-                  <wp:posOffset>431800</wp:posOffset>
-                </wp:positionV>
-                <wp:extent cx="228600" cy="219075"/>
-                <wp:effectExtent l="19050" t="19050" r="19050" b="28575"/>
-                <wp:wrapNone/>
-                <wp:docPr id="4" name="Oval 4"/>
-                <wp:cNvGraphicFramePr/>
-                <a:graphic xmlns:a="http://schemas.openxmlformats.org/drawingml/2006/main">
-                  <a:graphicData uri="http://schemas.microsoft.com/office/word/2010/wordprocessingShape">
-                    <wps:wsp>
-                      <wps:cNvSpPr/>
-                      <wps:spPr>
-                        <a:xfrm>
-                          <a:off x="0" y="0"/>
-                          <a:ext cx="228600" cy="219075"/>
-                        </a:xfrm>
-                        <a:prstGeom prst="ellipse">
-                          <a:avLst/>
-                        </a:prstGeom>
-                        <a:noFill/>
-                        <a:ln w="28575">
-                          <a:solidFill>
-                            <a:srgbClr val="C00000"/>
-                          </a:solidFill>
-                        </a:ln>
-                      </wps:spPr>
-                      <wps:style>
-                        <a:lnRef idx="2">
-                          <a:schemeClr val="accent1">
-                            <a:shade val="50000"/>
-                          </a:schemeClr>
-                        </a:lnRef>
-                        <a:fillRef idx="1">
-                          <a:schemeClr val="accent1"/>
-                        </a:fillRef>
-                        <a:effectRef idx="0">
-                          <a:schemeClr val="accent1"/>
-                        </a:effectRef>
-                        <a:fontRef idx="minor">
-                          <a:schemeClr val="lt1"/>
-                        </a:fontRef>
-                      </wps:style>
-                      <wps:bodyPr rot="0" spcFirstLastPara="0" vertOverflow="overflow" horzOverflow="overflow" vert="horz" wrap="square" lIns="91440" tIns="45720" rIns="91440" bIns="45720" numCol="1" spcCol="0" rtlCol="0" fromWordArt="0" anchor="ctr" anchorCtr="0" forceAA="0" compatLnSpc="1">
-                        <a:prstTxWarp prst="textNoShape">
-                          <a:avLst/>
-                        </a:prstTxWarp>
-                        <a:noAutofit/>
-                      </wps:bodyPr>
-                    </wps:wsp>
-                  </a:graphicData>
-                </a:graphic>
-                <wp14:sizeRelH relativeFrom="margin">
-                  <wp14:pctWidth>0</wp14:pctWidth>
-                </wp14:sizeRelH>
-                <wp14:sizeRelV relativeFrom="margin">
-                  <wp14:pctHeight>0</wp14:pctHeight>
-                </wp14:sizeRelV>
-              </wp:anchor>
-            </w:drawing>
-          </mc:Choice>
-          <mc:Fallback>
-            <w:pict>
-              <v:oval w14:anchorId="4E39E1AC" id="Oval 4" o:spid="_x0000_s1026" style="position:absolute;margin-left:42pt;margin-top:34pt;width:18pt;height:17.25pt;z-index:251671552;visibility:visible;mso-wrap-style:square;mso-width-percent:0;mso-height-percent:0;mso-wrap-distance-left:9pt;mso-wrap-distance-top:0;mso-wrap-distance-right:9pt;mso-wrap-distance-bottom:0;mso-position-horizontal:absolute;mso-position-horizontal-relative:text;mso-position-vertical:absolute;mso-position-vertical-relative:text;mso-width-percent:0;mso-height-percent:0;mso-width-relative:margin;mso-height-relative:margin;v-text-anchor:middle" o:gfxdata="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" filled="f" strokecolor="#c00000" strokeweight="2.25pt">
-                <v:stroke joinstyle="miter"/>
-              </v:oval>
-            </w:pict>
-          </mc:Fallback>
-        </mc:AlternateContent>
-      </w:r>
-      <w:r>
-        <w:rPr>
-          <w:rFonts w:eastAsia="Times New Roman"/>
-          <w:noProof/>
-        </w:rPr>
-        <w:drawing>
-          <wp:inline distT="0" distB="0" distL="0" distR="0" wp14:anchorId="209F1510" wp14:editId="11F7D783">
-            <wp:extent cx="1134122" cy="1121350"/>
-            <wp:effectExtent l="0" t="0" r="8890" b="3175"/>
-            <wp:docPr id="86" name="Picture 86" descr="cid:be139653-c920-4fc2-99bd-f001f35365b7@crmchealth.org"/>
-            <wp:cNvGraphicFramePr>
-              <a:graphicFrameLocks xmlns:a="http://schemas.openxmlformats.org/drawingml/2006/main" noChangeAspect="1"/>
-            </wp:cNvGraphicFramePr>
-            <a:graphic xmlns:a="http://schemas.openxmlformats.org/drawingml/2006/main">
-              <a:graphicData uri="http://schemas.openxmlformats.org/drawingml/2006/picture">
-                <pic:pic xmlns:pic="http://schemas.openxmlformats.org/drawingml/2006/picture">
-                  <pic:nvPicPr>
-                    <pic:cNvPr id="0" name="Picture 68" descr="cid:be139653-c920-4fc2-99bd-f001f35365b7@crmchealth.org"/>
-                    <pic:cNvPicPr>
-                      <a:picLocks noChangeAspect="1" noChangeArrowheads="1"/>
-                    </pic:cNvPicPr>
-                  </pic:nvPicPr>
-                  <pic:blipFill>
-                    <a:blip r:embed="rId42" r:link="rId43" cstate="print">
-                      <a:extLst>
-                        <a:ext uri="{28A0092B-C50C-407E-A947-70E740481C1C}">
-                          <a14:useLocalDpi xmlns:a14="http://schemas.microsoft.com/office/drawing/2010/main" val="0"/>
-                        </a:ext>
-                      </a:extLst>
-                    </a:blip>
-                    <a:srcRect/>
-                    <a:stretch>
-                      <a:fillRect/>
-                    </a:stretch>
-                  </pic:blipFill>
-                  <pic:spPr bwMode="auto">
-                    <a:xfrm>
-                      <a:off x="0" y="0"/>
-                      <a:ext cx="1174358" cy="1161132"/>
-                    </a:xfrm>
-                    <a:prstGeom prst="rect">
-                      <a:avLst/>
-                    </a:prstGeom>
-                    <a:noFill/>
-                    <a:ln>
-                      <a:noFill/>
-                    </a:ln>
-                  </pic:spPr>
-                </pic:pic>
-              </a:graphicData>
-            </a:graphic>
-          </wp:inline>
-        </w:drawing>
-      </w:r>
-    </w:p>
-    <w:p>
-      <w:pPr>
-        <w:pStyle w:val="ListParagraph"/>
-        <w:numPr>
-          <w:ilvl w:val="0"/>
-          <w:numId w:val="1"/>
-        </w:numPr>
-      </w:pPr>
-      <w:r>
-        <w:t xml:space="preserve">OPTIONAL: </w:t>
-      </w:r>
-      <w:r>
-        <w:t>Use the yellow thermometer on the phantom cart to take the temperature on top of the phantom.</w:t>
-      </w:r>
-      <w:r>
-        <w:t xml:space="preserve"> Wait a couple of minutes for the temperature to stabilize.</w:t>
-      </w:r>
-    </w:p>
-    <w:p>
-      <w:pPr>
-        <w:pStyle w:val="ListParagraph"/>
-        <w:numPr>
-          <w:ilvl w:val="0"/>
-          <w:numId w:val="1"/>
-        </w:numPr>
-      </w:pPr>
-      <w:r>
-        <w:t>In MOSAIQ, prep the beam to be shot.</w:t>
-      </w:r>
-    </w:p>
-    <w:p>
-      <w:pPr>
-        <w:pStyle w:val="ListParagraph"/>
-        <w:numPr>
-          <w:ilvl w:val="1"/>
-          <w:numId w:val="1"/>
-        </w:numPr>
-      </w:pPr>
-      <w:r>
-        <w:t xml:space="preserve">Hold down the indicated buttons on the Elekta console until nothing in the </w:t>
-      </w:r>
-      <w:r>
-        <w:rPr>
-          <w:b/>
-        </w:rPr>
-        <w:t>Gantry/Collimator</w:t>
-      </w:r>
-      <w:r>
-        <w:t xml:space="preserve"> column on the computer is red.</w:t>
-      </w:r>
-    </w:p>
-    <w:p>
-      <w:pPr>
-        <w:pStyle w:val="ListParagraph"/>
-        <w:ind w:left="1440"/>
-      </w:pPr>
-      <w:r>
-        <w:rPr>
-          <w:rFonts w:eastAsia="Times New Roman"/>
-          <w:noProof/>
-        </w:rPr>
+        <w:lastRenderedPageBreak/>
         <w:drawing>
           <wp:inline distT="0" distB="0" distL="0" distR="0">
             <wp:extent cx="1621790" cy="1822898"/>
@@ -3087,7 +2429,7 @@
                     </pic:cNvPicPr>
                   </pic:nvPicPr>
                   <pic:blipFill>
-                    <a:blip r:embed="rId44" r:link="rId45">
+                    <a:blip r:embed="rId34" r:link="rId35">
                       <a:extLst>
                         <a:ext uri="{28A0092B-C50C-407E-A947-70E740481C1C}">
                           <a14:useLocalDpi xmlns:a14="http://schemas.microsoft.com/office/drawing/2010/main" val="0"/>
@@ -3147,7 +2489,7 @@
                     </pic:cNvPicPr>
                   </pic:nvPicPr>
                   <pic:blipFill rotWithShape="1">
-                    <a:blip r:embed="rId46" r:link="rId47">
+                    <a:blip r:embed="rId36" r:link="rId37">
                       <a:extLst>
                         <a:ext uri="{28A0092B-C50C-407E-A947-70E740481C1C}">
                           <a14:useLocalDpi xmlns:a14="http://schemas.microsoft.com/office/drawing/2010/main" val="0"/>
@@ -3193,12 +2535,14 @@
       <w:r>
         <w:t xml:space="preserve">The only red fields should be </w:t>
       </w:r>
+      <w:proofErr w:type="spellStart"/>
       <w:r>
         <w:rPr>
           <w:b/>
         </w:rPr>
         <w:t>Doserate</w:t>
       </w:r>
+      <w:proofErr w:type="spellEnd"/>
       <w:r>
         <w:t xml:space="preserve">, </w:t>
       </w:r>
@@ -3240,7 +2584,6 @@
           <w:rFonts w:eastAsia="Times New Roman"/>
           <w:noProof/>
         </w:rPr>
-        <w:lastRenderedPageBreak/>
         <w:drawing>
           <wp:inline distT="0" distB="0" distL="0" distR="0">
             <wp:extent cx="3147784" cy="1261643"/>
@@ -3259,7 +2602,7 @@
                     </pic:cNvPicPr>
                   </pic:nvPicPr>
                   <pic:blipFill rotWithShape="1">
-                    <a:blip r:embed="rId48" r:link="rId49">
+                    <a:blip r:embed="rId38" r:link="rId39">
                       <a:extLst>
                         <a:ext uri="{28A0092B-C50C-407E-A947-70E740481C1C}">
                           <a14:useLocalDpi xmlns:a14="http://schemas.microsoft.com/office/drawing/2010/main" val="0"/>
@@ -3308,12 +2651,14 @@
       <w:r>
         <w:t xml:space="preserve">If </w:t>
       </w:r>
+      <w:proofErr w:type="spellStart"/>
       <w:r>
         <w:rPr>
           <w:b/>
         </w:rPr>
         <w:t>Doserate</w:t>
       </w:r>
+      <w:proofErr w:type="spellEnd"/>
       <w:r>
         <w:t xml:space="preserve"> is red, remind Dosimetry to set dose rate to zero for VMAT beams.</w:t>
       </w:r>
@@ -3358,7 +2703,7 @@
                     <pic:cNvPicPr/>
                   </pic:nvPicPr>
                   <pic:blipFill>
-                    <a:blip r:embed="rId50"/>
+                    <a:blip r:embed="rId40"/>
                     <a:stretch>
                       <a:fillRect/>
                     </a:stretch>
@@ -3398,6 +2743,7 @@
           <w:rFonts w:eastAsia="Times New Roman"/>
           <w:noProof/>
         </w:rPr>
+        <w:lastRenderedPageBreak/>
         <w:drawing>
           <wp:inline distT="0" distB="0" distL="0" distR="0">
             <wp:extent cx="3044825" cy="1287043"/>
@@ -3416,7 +2762,7 @@
                     </pic:cNvPicPr>
                   </pic:nvPicPr>
                   <pic:blipFill rotWithShape="1">
-                    <a:blip r:embed="rId51" r:link="rId52">
+                    <a:blip r:embed="rId41" r:link="rId42">
                       <a:extLst>
                         <a:ext uri="{28A0092B-C50C-407E-A947-70E740481C1C}">
                           <a14:useLocalDpi xmlns:a14="http://schemas.microsoft.com/office/drawing/2010/main" val="0"/>
@@ -3471,7 +2817,7 @@
       <w:r>
         <w:t xml:space="preserve">“Collecting Dose” in procedure </w:t>
       </w:r>
-      <w:hyperlink r:id="rId53" w:history="1">
+      <w:hyperlink r:id="rId43" w:history="1">
         <w:r>
           <w:rPr>
             <w:rStyle w:val="Hyperlink"/>
@@ -3538,7 +2884,7 @@
                     </pic:cNvPicPr>
                   </pic:nvPicPr>
                   <pic:blipFill>
-                    <a:blip r:embed="rId54" r:link="rId55">
+                    <a:blip r:embed="rId44" r:link="rId45">
                       <a:extLst>
                         <a:ext uri="{28A0092B-C50C-407E-A947-70E740481C1C}">
                           <a14:useLocalDpi xmlns:a14="http://schemas.microsoft.com/office/drawing/2010/main" val="0"/>
@@ -3601,7 +2947,6 @@
           <w:rFonts w:eastAsia="Times New Roman"/>
           <w:noProof/>
         </w:rPr>
-        <w:lastRenderedPageBreak/>
         <w:drawing>
           <wp:inline distT="0" distB="0" distL="0" distR="0">
             <wp:extent cx="3044825" cy="937438"/>
@@ -3620,7 +2965,7 @@
                     </pic:cNvPicPr>
                   </pic:nvPicPr>
                   <pic:blipFill rotWithShape="1">
-                    <a:blip r:embed="rId56" r:link="rId57">
+                    <a:blip r:embed="rId46" r:link="rId47">
                       <a:extLst>
                         <a:ext uri="{28A0092B-C50C-407E-A947-70E740481C1C}">
                           <a14:useLocalDpi xmlns:a14="http://schemas.microsoft.com/office/drawing/2010/main" val="0"/>
@@ -3728,7 +3073,7 @@
                     </pic:cNvPicPr>
                   </pic:nvPicPr>
                   <pic:blipFill>
-                    <a:blip r:embed="rId58" r:link="rId59">
+                    <a:blip r:embed="rId48" r:link="rId49">
                       <a:extLst>
                         <a:ext uri="{28A0092B-C50C-407E-A947-70E740481C1C}">
                           <a14:useLocalDpi xmlns:a14="http://schemas.microsoft.com/office/drawing/2010/main" val="0"/>
@@ -3781,6 +3126,7 @@
         </w:numPr>
       </w:pPr>
       <w:r>
+        <w:lastRenderedPageBreak/>
         <w:t>Fully unload the table.</w:t>
       </w:r>
     </w:p>
@@ -3795,8 +3141,6 @@
       <w:r>
         <w:t>Close out of MOSAIQ.</w:t>
       </w:r>
-      <w:bookmarkStart w:id="0" w:name="_GoBack"/>
-      <w:bookmarkEnd w:id="0"/>
     </w:p>
     <w:p>
       <w:pPr>
@@ -3838,7 +3182,7 @@
                     </pic:cNvPicPr>
                   </pic:nvPicPr>
                   <pic:blipFill rotWithShape="1">
-                    <a:blip r:embed="rId60" r:link="rId61">
+                    <a:blip r:embed="rId50" r:link="rId51">
                       <a:extLst>
                         <a:ext uri="{28A0092B-C50C-407E-A947-70E740481C1C}">
                           <a14:useLocalDpi xmlns:a14="http://schemas.microsoft.com/office/drawing/2010/main" val="0"/>
@@ -3913,7 +3257,7 @@
                     </pic:cNvPicPr>
                   </pic:nvPicPr>
                   <pic:blipFill rotWithShape="1">
-                    <a:blip r:embed="rId62" r:link="rId63">
+                    <a:blip r:embed="rId52" r:link="rId53">
                       <a:extLst>
                         <a:ext uri="{28A0092B-C50C-407E-A947-70E740481C1C}">
                           <a14:useLocalDpi xmlns:a14="http://schemas.microsoft.com/office/drawing/2010/main" val="0"/>
@@ -3988,7 +3332,7 @@
                     </pic:cNvPicPr>
                   </pic:nvPicPr>
                   <pic:blipFill>
-                    <a:blip r:embed="rId64" r:link="rId65">
+                    <a:blip r:embed="rId54" r:link="rId55">
                       <a:extLst>
                         <a:ext uri="{28A0092B-C50C-407E-A947-70E740481C1C}">
                           <a14:useLocalDpi xmlns:a14="http://schemas.microsoft.com/office/drawing/2010/main" val="0"/>
@@ -4029,7 +3373,6 @@
         </w:numPr>
       </w:pPr>
       <w:r>
-        <w:lastRenderedPageBreak/>
         <w:t>Log out.</w:t>
       </w:r>
     </w:p>
@@ -4058,7 +3401,7 @@
                     <pic:cNvPicPr/>
                   </pic:nvPicPr>
                   <pic:blipFill>
-                    <a:blip r:embed="rId66"/>
+                    <a:blip r:embed="rId56"/>
                     <a:stretch>
                       <a:fillRect/>
                     </a:stretch>
@@ -4150,7 +3493,7 @@
                     </pic:cNvPicPr>
                   </pic:nvPicPr>
                   <pic:blipFill>
-                    <a:blip r:embed="rId67" r:link="rId68">
+                    <a:blip r:embed="rId57" r:link="rId58">
                       <a:extLst>
                         <a:ext uri="{28A0092B-C50C-407E-A947-70E740481C1C}">
                           <a14:useLocalDpi xmlns:a14="http://schemas.microsoft.com/office/drawing/2010/main" val="0"/>
@@ -4203,6 +3546,7 @@
         </w:numPr>
       </w:pPr>
       <w:r>
+        <w:lastRenderedPageBreak/>
         <w:t xml:space="preserve">Evaluate the beam statistics. </w:t>
       </w:r>
       <w:r>
@@ -4211,7 +3555,7 @@
       <w:r>
         <w:t xml:space="preserve"> “Analyzing Dose” in procedure </w:t>
       </w:r>
-      <w:hyperlink r:id="rId69" w:history="1">
+      <w:hyperlink r:id="rId59" w:history="1">
         <w:r>
           <w:rPr>
             <w:rStyle w:val="Hyperlink"/>
@@ -4237,7 +3581,7 @@
       <w:r>
         <w:t xml:space="preserve">ing a Report” in procedure </w:t>
       </w:r>
-      <w:hyperlink r:id="rId70" w:history="1">
+      <w:hyperlink r:id="rId60" w:history="1">
         <w:r>
           <w:rPr>
             <w:rStyle w:val="Hyperlink"/>
@@ -4263,7 +3607,7 @@
       <w:r>
         <w:t xml:space="preserve"> See procedure </w:t>
       </w:r>
-      <w:hyperlink r:id="rId71" w:history="1">
+      <w:hyperlink r:id="rId61" w:history="1">
         <w:r>
           <w:rPr>
             <w:rStyle w:val="Hyperlink"/>
@@ -4274,19 +3618,7 @@
           <w:rPr>
             <w:rStyle w:val="Hyperlink"/>
           </w:rPr>
-          <w:t>plo</w:t>
-        </w:r>
-        <w:r>
-          <w:rPr>
-            <w:rStyle w:val="Hyperlink"/>
-          </w:rPr>
-          <w:t>a</w:t>
-        </w:r>
-        <w:r>
-          <w:rPr>
-            <w:rStyle w:val="Hyperlink"/>
-          </w:rPr>
-          <w:t xml:space="preserve">d </w:t>
+          <w:t xml:space="preserve">pload </w:t>
         </w:r>
         <w:r>
           <w:rPr>
@@ -4615,6 +3947,7 @@
     <w:lvl w:ilvl="0" w:tplc="0409000F">
       <w:start w:val="1"/>
       <w:numFmt w:val="decimal"/>
+      <w:pStyle w:val="Question"/>
       <w:lvlText w:val="%1."/>
       <w:lvlJc w:val="left"/>
       <w:pPr>
@@ -5234,6 +4567,36 @@
   </w:num>
   <w:num w:numId="10">
     <w:abstractNumId w:val="6"/>
+  </w:num>
+  <w:num w:numId="11">
+    <w:abstractNumId w:val="1"/>
+    <w:lvlOverride w:ilvl="0">
+      <w:startOverride w:val="1"/>
+    </w:lvlOverride>
+    <w:lvlOverride w:ilvl="1">
+      <w:startOverride w:val="1"/>
+    </w:lvlOverride>
+    <w:lvlOverride w:ilvl="2">
+      <w:startOverride w:val="1"/>
+    </w:lvlOverride>
+    <w:lvlOverride w:ilvl="3">
+      <w:startOverride w:val="1"/>
+    </w:lvlOverride>
+    <w:lvlOverride w:ilvl="4">
+      <w:startOverride w:val="1"/>
+    </w:lvlOverride>
+    <w:lvlOverride w:ilvl="5">
+      <w:startOverride w:val="1"/>
+    </w:lvlOverride>
+    <w:lvlOverride w:ilvl="6">
+      <w:startOverride w:val="1"/>
+    </w:lvlOverride>
+    <w:lvlOverride w:ilvl="7">
+      <w:startOverride w:val="1"/>
+    </w:lvlOverride>
+    <w:lvlOverride w:ilvl="8">
+      <w:startOverride w:val="1"/>
+    </w:lvlOverride>
   </w:num>
 </w:numbering>
 </file>

</xml_diff>